<commit_message>
edit use case decription
</commit_message>
<xml_diff>
--- a/Docs/Use-cases/Boreas Internet Provider 'Wind' (Use cases) version2.docx
+++ b/Docs/Use-cases/Boreas Internet Provider 'Wind' (Use cases) version2.docx
@@ -38,12 +38,6 @@
         <w:gridCol w:w="3240"/>
       </w:tblGrid>
       <w:tr>
-        <w:tblPrEx>
-          <w:tblCellMar>
-            <w:top w:w="0" w:type="dxa"/>
-            <w:bottom w:w="0" w:type="dxa"/>
-          </w:tblCellMar>
-        </w:tblPrEx>
         <w:trPr>
           <w:trHeight w:val="262"/>
         </w:trPr>
@@ -64,11 +58,19 @@
                 <w:rFonts w:ascii="Times New Roman" w:eastAsia="Times New Roman" w:hAnsi="Times New Roman" w:cs="Times New Roman"/>
               </w:rPr>
             </w:pPr>
+            <w:proofErr w:type="spellStart"/>
             <w:r>
               <w:rPr>
                 <w:rFonts w:ascii="Times New Roman" w:eastAsia="Times New Roman" w:hAnsi="Times New Roman" w:cs="Times New Roman"/>
               </w:rPr>
-              <w:t>Version:</w:t>
+              <w:t>Version</w:t>
+            </w:r>
+            <w:proofErr w:type="spellEnd"/>
+            <w:r>
+              <w:rPr>
+                <w:rFonts w:ascii="Times New Roman" w:eastAsia="Times New Roman" w:hAnsi="Times New Roman" w:cs="Times New Roman"/>
+              </w:rPr>
+              <w:t>:</w:t>
             </w:r>
           </w:p>
         </w:tc>
@@ -101,12 +103,6 @@
         </w:tc>
       </w:tr>
       <w:tr>
-        <w:tblPrEx>
-          <w:tblCellMar>
-            <w:top w:w="0" w:type="dxa"/>
-            <w:bottom w:w="0" w:type="dxa"/>
-          </w:tblCellMar>
-        </w:tblPrEx>
         <w:trPr>
           <w:trHeight w:val="254"/>
         </w:trPr>
@@ -127,11 +123,19 @@
                 <w:rFonts w:ascii="Times New Roman" w:eastAsia="Times New Roman" w:hAnsi="Times New Roman" w:cs="Times New Roman"/>
               </w:rPr>
             </w:pPr>
+            <w:proofErr w:type="spellStart"/>
             <w:r>
               <w:rPr>
                 <w:rFonts w:ascii="Times New Roman" w:eastAsia="Times New Roman" w:hAnsi="Times New Roman" w:cs="Times New Roman"/>
               </w:rPr>
-              <w:t>Created:</w:t>
+              <w:t>Created</w:t>
+            </w:r>
+            <w:proofErr w:type="spellEnd"/>
+            <w:r>
+              <w:rPr>
+                <w:rFonts w:ascii="Times New Roman" w:eastAsia="Times New Roman" w:hAnsi="Times New Roman" w:cs="Times New Roman"/>
+              </w:rPr>
+              <w:t>:</w:t>
             </w:r>
           </w:p>
         </w:tc>
@@ -153,23 +157,26 @@
                 <w:lang w:val="en-US"/>
               </w:rPr>
             </w:pPr>
+            <w:proofErr w:type="spellStart"/>
             <w:r>
               <w:rPr>
                 <w:rFonts w:ascii="Times New Roman" w:eastAsia="Times New Roman" w:hAnsi="Times New Roman" w:cs="Times New Roman"/>
                 <w:lang w:val="en-US"/>
               </w:rPr>
-              <w:t>Gergel Anna</w:t>
+              <w:t>Gergel</w:t>
+            </w:r>
+            <w:proofErr w:type="spellEnd"/>
+            <w:r>
+              <w:rPr>
+                <w:rFonts w:ascii="Times New Roman" w:eastAsia="Times New Roman" w:hAnsi="Times New Roman" w:cs="Times New Roman"/>
+                <w:lang w:val="en-US"/>
+              </w:rPr>
+              <w:t xml:space="preserve"> Anna</w:t>
             </w:r>
           </w:p>
         </w:tc>
       </w:tr>
       <w:tr>
-        <w:tblPrEx>
-          <w:tblCellMar>
-            <w:top w:w="0" w:type="dxa"/>
-            <w:bottom w:w="0" w:type="dxa"/>
-          </w:tblCellMar>
-        </w:tblPrEx>
         <w:trPr>
           <w:trHeight w:val="254"/>
         </w:trPr>
@@ -198,12 +205,14 @@
               </w:rPr>
               <w:t>S</w:t>
             </w:r>
+            <w:proofErr w:type="spellStart"/>
             <w:r>
               <w:rPr>
                 <w:rFonts w:ascii="Times New Roman" w:eastAsia="Times New Roman" w:hAnsi="Times New Roman" w:cs="Times New Roman"/>
               </w:rPr>
               <w:t>upplemented</w:t>
             </w:r>
+            <w:proofErr w:type="spellEnd"/>
             <w:r>
               <w:rPr>
                 <w:rFonts w:ascii="Times New Roman" w:eastAsia="Times New Roman" w:hAnsi="Times New Roman" w:cs="Times New Roman"/>
@@ -231,30 +240,42 @@
                 <w:lang w:val="en-US"/>
               </w:rPr>
             </w:pPr>
+            <w:proofErr w:type="spellStart"/>
             <w:r>
               <w:rPr>
                 <w:rFonts w:ascii="Times New Roman" w:eastAsia="Times New Roman" w:hAnsi="Times New Roman" w:cs="Times New Roman"/>
                 <w:lang w:val="en-US"/>
               </w:rPr>
-              <w:t>Stepaniuk Myk</w:t>
-            </w:r>
+              <w:t>Stepaniuk</w:t>
+            </w:r>
+            <w:proofErr w:type="spellEnd"/>
             <w:r>
               <w:rPr>
                 <w:rFonts w:ascii="Times New Roman" w:eastAsia="Times New Roman" w:hAnsi="Times New Roman" w:cs="Times New Roman"/>
                 <w:lang w:val="en-US"/>
               </w:rPr>
+              <w:t xml:space="preserve"> </w:t>
+            </w:r>
+            <w:proofErr w:type="spellStart"/>
+            <w:r>
+              <w:rPr>
+                <w:rFonts w:ascii="Times New Roman" w:eastAsia="Times New Roman" w:hAnsi="Times New Roman" w:cs="Times New Roman"/>
+                <w:lang w:val="en-US"/>
+              </w:rPr>
+              <w:t>Myk</w:t>
+            </w:r>
+            <w:r>
+              <w:rPr>
+                <w:rFonts w:ascii="Times New Roman" w:eastAsia="Times New Roman" w:hAnsi="Times New Roman" w:cs="Times New Roman"/>
+                <w:lang w:val="en-US"/>
+              </w:rPr>
               <w:t>hailo</w:t>
             </w:r>
+            <w:proofErr w:type="spellEnd"/>
           </w:p>
         </w:tc>
       </w:tr>
       <w:tr>
-        <w:tblPrEx>
-          <w:tblCellMar>
-            <w:top w:w="0" w:type="dxa"/>
-            <w:bottom w:w="0" w:type="dxa"/>
-          </w:tblCellMar>
-        </w:tblPrEx>
         <w:trPr>
           <w:trHeight w:val="125"/>
         </w:trPr>
@@ -275,11 +296,33 @@
                 <w:rFonts w:ascii="Times New Roman" w:eastAsia="Times New Roman" w:hAnsi="Times New Roman" w:cs="Times New Roman"/>
               </w:rPr>
             </w:pPr>
+            <w:proofErr w:type="spellStart"/>
             <w:r>
               <w:rPr>
                 <w:rFonts w:ascii="Times New Roman" w:eastAsia="Times New Roman" w:hAnsi="Times New Roman" w:cs="Times New Roman"/>
               </w:rPr>
-              <w:t>Last Update:</w:t>
+              <w:t>Last</w:t>
+            </w:r>
+            <w:proofErr w:type="spellEnd"/>
+            <w:r>
+              <w:rPr>
+                <w:rFonts w:ascii="Times New Roman" w:eastAsia="Times New Roman" w:hAnsi="Times New Roman" w:cs="Times New Roman"/>
+              </w:rPr>
+              <w:t xml:space="preserve"> </w:t>
+            </w:r>
+            <w:proofErr w:type="spellStart"/>
+            <w:r>
+              <w:rPr>
+                <w:rFonts w:ascii="Times New Roman" w:eastAsia="Times New Roman" w:hAnsi="Times New Roman" w:cs="Times New Roman"/>
+              </w:rPr>
+              <w:t>Update</w:t>
+            </w:r>
+            <w:proofErr w:type="spellEnd"/>
+            <w:r>
+              <w:rPr>
+                <w:rFonts w:ascii="Times New Roman" w:eastAsia="Times New Roman" w:hAnsi="Times New Roman" w:cs="Times New Roman"/>
+              </w:rPr>
+              <w:t>:</w:t>
             </w:r>
           </w:p>
         </w:tc>
@@ -326,12 +369,6 @@
         </w:tc>
       </w:tr>
       <w:tr>
-        <w:tblPrEx>
-          <w:tblCellMar>
-            <w:top w:w="0" w:type="dxa"/>
-            <w:bottom w:w="0" w:type="dxa"/>
-          </w:tblCellMar>
-        </w:tblPrEx>
         <w:trPr>
           <w:trHeight w:val="80"/>
         </w:trPr>
@@ -352,11 +389,33 @@
                 <w:rFonts w:ascii="Times New Roman" w:eastAsia="Times New Roman" w:hAnsi="Times New Roman" w:cs="Times New Roman"/>
               </w:rPr>
             </w:pPr>
+            <w:proofErr w:type="spellStart"/>
             <w:r>
               <w:rPr>
                 <w:rFonts w:ascii="Times New Roman" w:eastAsia="Times New Roman" w:hAnsi="Times New Roman" w:cs="Times New Roman"/>
               </w:rPr>
-              <w:t>Print Date:</w:t>
+              <w:t>Print</w:t>
+            </w:r>
+            <w:proofErr w:type="spellEnd"/>
+            <w:r>
+              <w:rPr>
+                <w:rFonts w:ascii="Times New Roman" w:eastAsia="Times New Roman" w:hAnsi="Times New Roman" w:cs="Times New Roman"/>
+              </w:rPr>
+              <w:t xml:space="preserve"> </w:t>
+            </w:r>
+            <w:proofErr w:type="spellStart"/>
+            <w:r>
+              <w:rPr>
+                <w:rFonts w:ascii="Times New Roman" w:eastAsia="Times New Roman" w:hAnsi="Times New Roman" w:cs="Times New Roman"/>
+              </w:rPr>
+              <w:t>Date</w:t>
+            </w:r>
+            <w:proofErr w:type="spellEnd"/>
+            <w:r>
+              <w:rPr>
+                <w:rFonts w:ascii="Times New Roman" w:eastAsia="Times New Roman" w:hAnsi="Times New Roman" w:cs="Times New Roman"/>
+              </w:rPr>
+              <w:t>:</w:t>
             </w:r>
           </w:p>
         </w:tc>
@@ -381,12 +440,6 @@
         </w:tc>
       </w:tr>
       <w:tr>
-        <w:tblPrEx>
-          <w:tblCellMar>
-            <w:top w:w="0" w:type="dxa"/>
-            <w:bottom w:w="0" w:type="dxa"/>
-          </w:tblCellMar>
-        </w:tblPrEx>
         <w:trPr>
           <w:trHeight w:val="215"/>
         </w:trPr>
@@ -407,11 +460,19 @@
                 <w:rFonts w:ascii="Times New Roman" w:eastAsia="Times New Roman" w:hAnsi="Times New Roman" w:cs="Times New Roman"/>
               </w:rPr>
             </w:pPr>
+            <w:proofErr w:type="spellStart"/>
             <w:r>
               <w:rPr>
                 <w:rFonts w:ascii="Times New Roman" w:eastAsia="Times New Roman" w:hAnsi="Times New Roman" w:cs="Times New Roman"/>
               </w:rPr>
-              <w:t>By:</w:t>
+              <w:t>By</w:t>
+            </w:r>
+            <w:proofErr w:type="spellEnd"/>
+            <w:r>
+              <w:rPr>
+                <w:rFonts w:ascii="Times New Roman" w:eastAsia="Times New Roman" w:hAnsi="Times New Roman" w:cs="Times New Roman"/>
+              </w:rPr>
+              <w:t>:</w:t>
             </w:r>
           </w:p>
         </w:tc>
@@ -436,12 +497,6 @@
         </w:tc>
       </w:tr>
       <w:tr>
-        <w:tblPrEx>
-          <w:tblCellMar>
-            <w:top w:w="0" w:type="dxa"/>
-            <w:bottom w:w="0" w:type="dxa"/>
-          </w:tblCellMar>
-        </w:tblPrEx>
         <w:trPr>
           <w:trHeight w:val="215"/>
         </w:trPr>
@@ -462,11 +517,19 @@
                 <w:rFonts w:ascii="Times New Roman" w:eastAsia="Times New Roman" w:hAnsi="Times New Roman" w:cs="Times New Roman"/>
               </w:rPr>
             </w:pPr>
+            <w:proofErr w:type="spellStart"/>
             <w:r>
               <w:rPr>
                 <w:rFonts w:ascii="Times New Roman" w:eastAsia="Times New Roman" w:hAnsi="Times New Roman" w:cs="Times New Roman"/>
               </w:rPr>
-              <w:t>Distribution:</w:t>
+              <w:t>Distribution</w:t>
+            </w:r>
+            <w:proofErr w:type="spellEnd"/>
+            <w:r>
+              <w:rPr>
+                <w:rFonts w:ascii="Times New Roman" w:eastAsia="Times New Roman" w:hAnsi="Times New Roman" w:cs="Times New Roman"/>
+              </w:rPr>
+              <w:t>:</w:t>
             </w:r>
           </w:p>
         </w:tc>
@@ -660,30 +723,31 @@
     </w:p>
     <w:sdt>
       <w:sdtPr>
+        <w:rPr>
+          <w:rFonts w:asciiTheme="minorHAnsi" w:eastAsiaTheme="minorHAnsi" w:hAnsiTheme="minorHAnsi" w:cstheme="minorBidi"/>
+          <w:b w:val="0"/>
+          <w:bCs w:val="0"/>
+          <w:color w:val="auto"/>
+          <w:sz w:val="22"/>
+          <w:szCs w:val="22"/>
+          <w:lang w:val="uk-UA"/>
+        </w:rPr>
         <w:id w:val="65958791"/>
         <w:docPartObj>
           <w:docPartGallery w:val="Table of Contents"/>
           <w:docPartUnique/>
         </w:docPartObj>
       </w:sdtPr>
-      <w:sdtEndPr>
-        <w:rPr>
-          <w:rFonts w:asciiTheme="minorHAnsi" w:eastAsiaTheme="minorHAnsi" w:hAnsiTheme="minorHAnsi" w:cstheme="minorBidi"/>
-          <w:b w:val="0"/>
-          <w:bCs w:val="0"/>
-          <w:color w:val="auto"/>
-          <w:sz w:val="22"/>
-          <w:szCs w:val="22"/>
-        </w:rPr>
-      </w:sdtEndPr>
       <w:sdtContent>
         <w:p>
           <w:pPr>
             <w:pStyle w:val="a8"/>
           </w:pPr>
+          <w:proofErr w:type="spellStart"/>
           <w:r>
             <w:t>Contents</w:t>
           </w:r>
+          <w:proofErr w:type="spellEnd"/>
         </w:p>
         <w:p>
           <w:pPr>
@@ -11596,7 +11660,7 @@
           <w:noProof/>
           <w:sz w:val="24"/>
           <w:szCs w:val="24"/>
-          <w:lang w:val="en-US" w:eastAsia="uk-UA"/>
+          <w:lang w:eastAsia="uk-UA"/>
         </w:rPr>
         <w:drawing>
           <wp:inline distT="0" distB="0" distL="0" distR="0">
@@ -11650,7 +11714,10 @@
         <w:pStyle w:val="12"/>
       </w:pPr>
       <w:r>
-        <w:t>Figure 1─  Creating Customer Account Flow Diagram</w:t>
+        <w:t xml:space="preserve">Figure 1─ </w:t>
+      </w:r>
+      <w:r>
+        <w:t>Creating Customer Account Flow Diagram</w:t>
       </w:r>
     </w:p>
     <w:p>
@@ -14278,8 +14345,15 @@
         <w:t>Figure 2</w:t>
       </w:r>
       <w:r>
-        <w:t xml:space="preserve">─ </w:t>
+        <w:t>─</w:t>
       </w:r>
+      <w:r>
+        <w:rPr>
+          <w:lang w:val="uk-UA"/>
+        </w:rPr>
+        <w:t xml:space="preserve"> </w:t>
+      </w:r>
+      <w:proofErr w:type="spellStart"/>
       <w:r>
         <w:rPr>
           <w:rFonts w:eastAsia="Times New Roman"/>
@@ -14288,8 +14362,97 @@
           <w:szCs w:val="22"/>
           <w:lang w:val="uk-UA"/>
         </w:rPr>
-        <w:t>Creating Customer Account by Customer</w:t>
+        <w:t>Creating</w:t>
       </w:r>
+      <w:proofErr w:type="spellEnd"/>
+      <w:r>
+        <w:rPr>
+          <w:rFonts w:eastAsia="Times New Roman"/>
+          <w:color w:val="000000"/>
+          <w:sz w:val="22"/>
+          <w:szCs w:val="22"/>
+          <w:lang w:val="uk-UA"/>
+        </w:rPr>
+        <w:t xml:space="preserve"> </w:t>
+      </w:r>
+      <w:proofErr w:type="spellStart"/>
+      <w:r>
+        <w:rPr>
+          <w:rFonts w:eastAsia="Times New Roman"/>
+          <w:color w:val="000000"/>
+          <w:sz w:val="22"/>
+          <w:szCs w:val="22"/>
+          <w:lang w:val="uk-UA"/>
+        </w:rPr>
+        <w:t>Customer</w:t>
+      </w:r>
+      <w:proofErr w:type="spellEnd"/>
+      <w:r>
+        <w:rPr>
+          <w:rFonts w:eastAsia="Times New Roman"/>
+          <w:color w:val="000000"/>
+          <w:sz w:val="22"/>
+          <w:szCs w:val="22"/>
+          <w:lang w:val="uk-UA"/>
+        </w:rPr>
+        <w:t xml:space="preserve"> </w:t>
+      </w:r>
+      <w:proofErr w:type="spellStart"/>
+      <w:r>
+        <w:rPr>
+          <w:rFonts w:eastAsia="Times New Roman"/>
+          <w:color w:val="000000"/>
+          <w:sz w:val="22"/>
+          <w:szCs w:val="22"/>
+          <w:lang w:val="uk-UA"/>
+        </w:rPr>
+        <w:t>Account</w:t>
+      </w:r>
+      <w:proofErr w:type="spellEnd"/>
+      <w:r>
+        <w:rPr>
+          <w:rFonts w:eastAsia="Times New Roman"/>
+          <w:color w:val="000000"/>
+          <w:sz w:val="22"/>
+          <w:szCs w:val="22"/>
+          <w:lang w:val="uk-UA"/>
+        </w:rPr>
+        <w:t xml:space="preserve"> </w:t>
+      </w:r>
+      <w:proofErr w:type="spellStart"/>
+      <w:r>
+        <w:rPr>
+          <w:rFonts w:eastAsia="Times New Roman"/>
+          <w:color w:val="000000"/>
+          <w:sz w:val="22"/>
+          <w:szCs w:val="22"/>
+          <w:lang w:val="uk-UA"/>
+        </w:rPr>
+        <w:t>by</w:t>
+      </w:r>
+      <w:proofErr w:type="spellEnd"/>
+      <w:r>
+        <w:rPr>
+          <w:rFonts w:eastAsia="Times New Roman"/>
+          <w:color w:val="000000"/>
+          <w:sz w:val="22"/>
+          <w:szCs w:val="22"/>
+          <w:lang w:val="uk-UA"/>
+        </w:rPr>
+        <w:t xml:space="preserve"> </w:t>
+      </w:r>
+      <w:proofErr w:type="spellStart"/>
+      <w:r>
+        <w:rPr>
+          <w:rFonts w:eastAsia="Times New Roman"/>
+          <w:color w:val="000000"/>
+          <w:sz w:val="22"/>
+          <w:szCs w:val="22"/>
+          <w:lang w:val="uk-UA"/>
+        </w:rPr>
+        <w:t>Customer</w:t>
+      </w:r>
+      <w:proofErr w:type="spellEnd"/>
       <w:r>
         <w:t xml:space="preserve"> Flow Diagram</w:t>
       </w:r>
@@ -16439,59 +16602,478 @@
     </w:p>
     <w:p>
       <w:pPr>
-        <w:rPr>
-          <w:rFonts w:ascii="Times New Roman" w:hAnsi="Times New Roman" w:cs="Times New Roman"/>
-          <w:b/>
-          <w:sz w:val="24"/>
-          <w:szCs w:val="24"/>
+        <w:pStyle w:val="2"/>
+        <w:numPr>
+          <w:ilvl w:val="1"/>
+          <w:numId w:val="3"/>
+        </w:numPr>
+        <w:rPr>
           <w:lang w:val="en-US"/>
         </w:rPr>
       </w:pPr>
+      <w:r>
+        <w:rPr>
+          <w:lang w:val="en-US"/>
+        </w:rPr>
+        <w:t>Alternative Flow 3</w:t>
+      </w:r>
     </w:p>
-    <w:p>
-      <w:pPr>
-        <w:rPr>
-          <w:rFonts w:ascii="Times New Roman" w:hAnsi="Times New Roman" w:cs="Times New Roman"/>
-          <w:b/>
-          <w:sz w:val="24"/>
-          <w:szCs w:val="24"/>
-          <w:lang w:val="en-US"/>
-        </w:rPr>
-      </w:pPr>
-    </w:p>
-    <w:p>
-      <w:pPr>
-        <w:rPr>
-          <w:rFonts w:ascii="Times New Roman" w:hAnsi="Times New Roman" w:cs="Times New Roman"/>
-          <w:b/>
-          <w:sz w:val="24"/>
-          <w:szCs w:val="24"/>
-          <w:lang w:val="en-US"/>
-        </w:rPr>
-      </w:pPr>
-    </w:p>
-    <w:p>
-      <w:pPr>
-        <w:rPr>
-          <w:rFonts w:ascii="Times New Roman" w:hAnsi="Times New Roman" w:cs="Times New Roman"/>
-          <w:b/>
-          <w:sz w:val="24"/>
-          <w:szCs w:val="24"/>
-          <w:lang w:val="en-US"/>
-        </w:rPr>
-      </w:pPr>
-    </w:p>
-    <w:p>
-      <w:pPr>
-        <w:rPr>
-          <w:rFonts w:ascii="Times New Roman" w:hAnsi="Times New Roman" w:cs="Times New Roman"/>
-          <w:b/>
-          <w:sz w:val="24"/>
-          <w:szCs w:val="24"/>
-          <w:lang w:val="en-US"/>
-        </w:rPr>
-      </w:pPr>
-    </w:p>
+    <w:tbl>
+      <w:tblPr>
+        <w:tblStyle w:val="2-5"/>
+        <w:tblW w:w="4979" w:type="pct"/>
+        <w:tblInd w:w="-34" w:type="dxa"/>
+        <w:tblBorders>
+          <w:top w:val="single" w:sz="4" w:space="0" w:color="365F91" w:themeColor="accent1" w:themeShade="BF"/>
+          <w:left w:val="single" w:sz="4" w:space="0" w:color="365F91" w:themeColor="accent1" w:themeShade="BF"/>
+          <w:bottom w:val="single" w:sz="4" w:space="0" w:color="365F91" w:themeColor="accent1" w:themeShade="BF"/>
+          <w:right w:val="single" w:sz="4" w:space="0" w:color="365F91" w:themeColor="accent1" w:themeShade="BF"/>
+          <w:insideH w:val="single" w:sz="4" w:space="0" w:color="365F91" w:themeColor="accent1" w:themeShade="BF"/>
+          <w:insideV w:val="single" w:sz="4" w:space="0" w:color="365F91" w:themeColor="accent1" w:themeShade="BF"/>
+        </w:tblBorders>
+        <w:tblLayout w:type="fixed"/>
+        <w:tblLook w:val="04A0"/>
+      </w:tblPr>
+      <w:tblGrid>
+        <w:gridCol w:w="817"/>
+        <w:gridCol w:w="991"/>
+        <w:gridCol w:w="2302"/>
+        <w:gridCol w:w="5704"/>
+      </w:tblGrid>
+      <w:tr>
+        <w:trPr>
+          <w:cnfStyle w:val="100000000000"/>
+          <w:tblHeader/>
+        </w:trPr>
+        <w:tc>
+          <w:tcPr>
+            <w:cnfStyle w:val="001000000100"/>
+            <w:tcW w:w="416" w:type="pct"/>
+            <w:tcBorders>
+              <w:top w:val="none" w:sz="0" w:space="0" w:color="auto"/>
+              <w:left w:val="none" w:sz="0" w:space="0" w:color="auto"/>
+              <w:bottom w:val="none" w:sz="0" w:space="0" w:color="auto"/>
+              <w:right w:val="none" w:sz="0" w:space="0" w:color="auto"/>
+            </w:tcBorders>
+          </w:tcPr>
+          <w:p>
+            <w:pPr>
+              <w:jc w:val="center"/>
+              <w:rPr>
+                <w:rFonts w:ascii="Times New Roman" w:hAnsi="Times New Roman" w:cs="Times New Roman"/>
+                <w:color w:val="auto"/>
+                <w:sz w:val="24"/>
+                <w:szCs w:val="24"/>
+                <w:lang w:val="en-US"/>
+              </w:rPr>
+            </w:pPr>
+            <w:r>
+              <w:rPr>
+                <w:rFonts w:ascii="Times New Roman" w:hAnsi="Times New Roman" w:cs="Times New Roman"/>
+                <w:color w:val="auto"/>
+                <w:sz w:val="24"/>
+                <w:szCs w:val="24"/>
+                <w:lang w:val="en-US"/>
+              </w:rPr>
+              <w:t>Step#</w:t>
+            </w:r>
+          </w:p>
+        </w:tc>
+        <w:tc>
+          <w:tcPr>
+            <w:tcW w:w="505" w:type="pct"/>
+            <w:tcBorders>
+              <w:top w:val="none" w:sz="0" w:space="0" w:color="auto"/>
+              <w:left w:val="none" w:sz="0" w:space="0" w:color="auto"/>
+              <w:bottom w:val="none" w:sz="0" w:space="0" w:color="auto"/>
+              <w:right w:val="none" w:sz="0" w:space="0" w:color="auto"/>
+            </w:tcBorders>
+          </w:tcPr>
+          <w:p>
+            <w:pPr>
+              <w:cnfStyle w:val="100000000000"/>
+              <w:rPr>
+                <w:rFonts w:ascii="Times New Roman" w:hAnsi="Times New Roman" w:cs="Times New Roman"/>
+                <w:color w:val="auto"/>
+                <w:sz w:val="24"/>
+                <w:szCs w:val="24"/>
+                <w:lang w:val="en-US"/>
+              </w:rPr>
+            </w:pPr>
+            <w:r>
+              <w:rPr>
+                <w:rFonts w:ascii="Times New Roman" w:hAnsi="Times New Roman" w:cs="Times New Roman"/>
+                <w:color w:val="auto"/>
+                <w:sz w:val="24"/>
+                <w:szCs w:val="24"/>
+                <w:lang w:val="en-US"/>
+              </w:rPr>
+              <w:t>Actor</w:t>
+            </w:r>
+          </w:p>
+        </w:tc>
+        <w:tc>
+          <w:tcPr>
+            <w:tcW w:w="1173" w:type="pct"/>
+            <w:tcBorders>
+              <w:top w:val="none" w:sz="0" w:space="0" w:color="auto"/>
+              <w:left w:val="none" w:sz="0" w:space="0" w:color="auto"/>
+              <w:bottom w:val="none" w:sz="0" w:space="0" w:color="auto"/>
+              <w:right w:val="none" w:sz="0" w:space="0" w:color="auto"/>
+            </w:tcBorders>
+          </w:tcPr>
+          <w:p>
+            <w:pPr>
+              <w:cnfStyle w:val="100000000000"/>
+              <w:rPr>
+                <w:rFonts w:ascii="Times New Roman" w:hAnsi="Times New Roman" w:cs="Times New Roman"/>
+                <w:color w:val="auto"/>
+                <w:sz w:val="24"/>
+                <w:szCs w:val="24"/>
+                <w:lang w:val="en-US"/>
+              </w:rPr>
+            </w:pPr>
+            <w:r>
+              <w:rPr>
+                <w:rFonts w:ascii="Times New Roman" w:hAnsi="Times New Roman" w:cs="Times New Roman"/>
+                <w:color w:val="auto"/>
+                <w:sz w:val="24"/>
+                <w:szCs w:val="24"/>
+                <w:lang w:val="en-US"/>
+              </w:rPr>
+              <w:t>Action</w:t>
+            </w:r>
+          </w:p>
+        </w:tc>
+        <w:tc>
+          <w:tcPr>
+            <w:tcW w:w="2906" w:type="pct"/>
+            <w:tcBorders>
+              <w:top w:val="none" w:sz="0" w:space="0" w:color="auto"/>
+              <w:left w:val="none" w:sz="0" w:space="0" w:color="auto"/>
+              <w:bottom w:val="none" w:sz="0" w:space="0" w:color="auto"/>
+              <w:right w:val="none" w:sz="0" w:space="0" w:color="auto"/>
+            </w:tcBorders>
+          </w:tcPr>
+          <w:p>
+            <w:pPr>
+              <w:cnfStyle w:val="100000000000"/>
+              <w:rPr>
+                <w:rFonts w:ascii="Times New Roman" w:hAnsi="Times New Roman" w:cs="Times New Roman"/>
+                <w:color w:val="auto"/>
+                <w:sz w:val="24"/>
+                <w:szCs w:val="24"/>
+                <w:lang w:val="en-US"/>
+              </w:rPr>
+            </w:pPr>
+            <w:r>
+              <w:rPr>
+                <w:rFonts w:ascii="Times New Roman" w:hAnsi="Times New Roman" w:cs="Times New Roman"/>
+                <w:color w:val="auto"/>
+                <w:sz w:val="24"/>
+                <w:szCs w:val="24"/>
+                <w:lang w:val="en-US"/>
+              </w:rPr>
+              <w:t>Description</w:t>
+            </w:r>
+          </w:p>
+        </w:tc>
+      </w:tr>
+      <w:tr>
+        <w:trPr>
+          <w:cnfStyle w:val="000000100000"/>
+        </w:trPr>
+        <w:tc>
+          <w:tcPr>
+            <w:cnfStyle w:val="001000000000"/>
+            <w:tcW w:w="416" w:type="pct"/>
+          </w:tcPr>
+          <w:p>
+            <w:pPr>
+              <w:jc w:val="center"/>
+              <w:rPr>
+                <w:rFonts w:ascii="Times New Roman" w:hAnsi="Times New Roman" w:cs="Times New Roman"/>
+                <w:color w:val="auto"/>
+                <w:sz w:val="24"/>
+                <w:szCs w:val="24"/>
+                <w:lang w:val="en-US"/>
+              </w:rPr>
+            </w:pPr>
+          </w:p>
+        </w:tc>
+        <w:tc>
+          <w:tcPr>
+            <w:tcW w:w="505" w:type="pct"/>
+          </w:tcPr>
+          <w:p>
+            <w:pPr>
+              <w:cnfStyle w:val="000000100000"/>
+              <w:rPr>
+                <w:rFonts w:ascii="Times New Roman" w:hAnsi="Times New Roman" w:cs="Times New Roman"/>
+                <w:sz w:val="24"/>
+                <w:szCs w:val="24"/>
+                <w:lang w:val="en-US"/>
+              </w:rPr>
+            </w:pPr>
+          </w:p>
+        </w:tc>
+        <w:tc>
+          <w:tcPr>
+            <w:tcW w:w="1173" w:type="pct"/>
+          </w:tcPr>
+          <w:p>
+            <w:pPr>
+              <w:cnfStyle w:val="000000100000"/>
+              <w:rPr>
+                <w:rFonts w:ascii="Times New Roman" w:hAnsi="Times New Roman" w:cs="Times New Roman"/>
+                <w:sz w:val="24"/>
+                <w:szCs w:val="24"/>
+                <w:lang w:val="en-US"/>
+              </w:rPr>
+            </w:pPr>
+          </w:p>
+        </w:tc>
+        <w:tc>
+          <w:tcPr>
+            <w:tcW w:w="2906" w:type="pct"/>
+          </w:tcPr>
+          <w:p>
+            <w:pPr>
+              <w:cnfStyle w:val="000000100000"/>
+              <w:rPr>
+                <w:rFonts w:ascii="Times New Roman" w:hAnsi="Times New Roman" w:cs="Times New Roman"/>
+                <w:sz w:val="24"/>
+                <w:szCs w:val="24"/>
+                <w:lang w:val="en-US"/>
+              </w:rPr>
+            </w:pPr>
+            <w:r>
+              <w:rPr>
+                <w:rFonts w:ascii="Times New Roman" w:hAnsi="Times New Roman" w:cs="Times New Roman"/>
+                <w:sz w:val="24"/>
+                <w:szCs w:val="24"/>
+                <w:lang w:val="en-US"/>
+              </w:rPr>
+              <w:t>Entry Point:</w:t>
+            </w:r>
+          </w:p>
+          <w:p>
+            <w:pPr>
+              <w:cnfStyle w:val="000000100000"/>
+              <w:rPr>
+                <w:rFonts w:ascii="Times New Roman" w:hAnsi="Times New Roman" w:cs="Times New Roman"/>
+                <w:sz w:val="24"/>
+                <w:szCs w:val="24"/>
+                <w:lang w:val="en-US"/>
+              </w:rPr>
+            </w:pPr>
+            <w:r>
+              <w:rPr>
+                <w:rFonts w:ascii="Times New Roman" w:hAnsi="Times New Roman" w:cs="Times New Roman"/>
+                <w:sz w:val="24"/>
+                <w:szCs w:val="24"/>
+                <w:lang w:val="en-US"/>
+              </w:rPr>
+              <w:t>Step #6 Perform a User Duplication Check</w:t>
+            </w:r>
+          </w:p>
+        </w:tc>
+      </w:tr>
+      <w:tr>
+        <w:tc>
+          <w:tcPr>
+            <w:cnfStyle w:val="001000000000"/>
+            <w:tcW w:w="416" w:type="pct"/>
+          </w:tcPr>
+          <w:p>
+            <w:pPr>
+              <w:jc w:val="center"/>
+              <w:rPr>
+                <w:rFonts w:ascii="Times New Roman" w:hAnsi="Times New Roman" w:cs="Times New Roman"/>
+                <w:color w:val="auto"/>
+                <w:sz w:val="24"/>
+                <w:szCs w:val="24"/>
+                <w:lang w:val="en-US"/>
+              </w:rPr>
+            </w:pPr>
+            <w:r>
+              <w:rPr>
+                <w:rFonts w:ascii="Times New Roman" w:hAnsi="Times New Roman" w:cs="Times New Roman"/>
+                <w:color w:val="auto"/>
+                <w:sz w:val="24"/>
+                <w:szCs w:val="24"/>
+                <w:lang w:val="en-US"/>
+              </w:rPr>
+              <w:t>1</w:t>
+            </w:r>
+          </w:p>
+        </w:tc>
+        <w:tc>
+          <w:tcPr>
+            <w:tcW w:w="505" w:type="pct"/>
+          </w:tcPr>
+          <w:p>
+            <w:pPr>
+              <w:cnfStyle w:val="000000000000"/>
+              <w:rPr>
+                <w:rFonts w:ascii="Times New Roman" w:hAnsi="Times New Roman" w:cs="Times New Roman"/>
+                <w:sz w:val="24"/>
+                <w:szCs w:val="24"/>
+                <w:lang w:val="en-US"/>
+              </w:rPr>
+            </w:pPr>
+            <w:r>
+              <w:rPr>
+                <w:rFonts w:ascii="Times New Roman" w:hAnsi="Times New Roman" w:cs="Times New Roman"/>
+                <w:sz w:val="24"/>
+                <w:szCs w:val="24"/>
+                <w:lang w:val="en-US"/>
+              </w:rPr>
+              <w:t>System</w:t>
+            </w:r>
+          </w:p>
+        </w:tc>
+        <w:tc>
+          <w:tcPr>
+            <w:tcW w:w="1173" w:type="pct"/>
+          </w:tcPr>
+          <w:p>
+            <w:pPr>
+              <w:cnfStyle w:val="000000000000"/>
+              <w:rPr>
+                <w:rFonts w:ascii="Times New Roman" w:hAnsi="Times New Roman" w:cs="Times New Roman"/>
+                <w:sz w:val="24"/>
+                <w:szCs w:val="24"/>
+                <w:lang w:val="en-US"/>
+              </w:rPr>
+            </w:pPr>
+            <w:r>
+              <w:rPr>
+                <w:rFonts w:ascii="Times New Roman" w:hAnsi="Times New Roman" w:cs="Times New Roman"/>
+                <w:sz w:val="24"/>
+                <w:szCs w:val="24"/>
+                <w:lang w:val="en-US"/>
+              </w:rPr>
+              <w:t xml:space="preserve">Displays Information About Incorrect Data </w:t>
+            </w:r>
+          </w:p>
+        </w:tc>
+        <w:tc>
+          <w:tcPr>
+            <w:tcW w:w="2906" w:type="pct"/>
+          </w:tcPr>
+          <w:p>
+            <w:pPr>
+              <w:cnfStyle w:val="000000000000"/>
+              <w:rPr>
+                <w:rFonts w:ascii="Times New Roman" w:hAnsi="Times New Roman" w:cs="Times New Roman"/>
+                <w:sz w:val="24"/>
+                <w:szCs w:val="24"/>
+                <w:lang w:val="en-US"/>
+              </w:rPr>
+            </w:pPr>
+            <w:r>
+              <w:rPr>
+                <w:rFonts w:ascii="Times New Roman" w:hAnsi="Times New Roman" w:cs="Times New Roman"/>
+                <w:sz w:val="24"/>
+                <w:szCs w:val="24"/>
+                <w:lang w:val="en-US"/>
+              </w:rPr>
+              <w:t>System displays information about incorrect data (existence of the same)</w:t>
+            </w:r>
+          </w:p>
+        </w:tc>
+      </w:tr>
+      <w:tr>
+        <w:trPr>
+          <w:cnfStyle w:val="000000100000"/>
+        </w:trPr>
+        <w:tc>
+          <w:tcPr>
+            <w:cnfStyle w:val="001000000000"/>
+            <w:tcW w:w="416" w:type="pct"/>
+          </w:tcPr>
+          <w:p>
+            <w:pPr>
+              <w:jc w:val="center"/>
+              <w:rPr>
+                <w:rFonts w:ascii="Times New Roman" w:hAnsi="Times New Roman" w:cs="Times New Roman"/>
+                <w:color w:val="auto"/>
+                <w:sz w:val="24"/>
+                <w:szCs w:val="24"/>
+                <w:lang w:val="en-US"/>
+              </w:rPr>
+            </w:pPr>
+          </w:p>
+        </w:tc>
+        <w:tc>
+          <w:tcPr>
+            <w:tcW w:w="505" w:type="pct"/>
+          </w:tcPr>
+          <w:p>
+            <w:pPr>
+              <w:cnfStyle w:val="000000100000"/>
+              <w:rPr>
+                <w:rFonts w:ascii="Times New Roman" w:hAnsi="Times New Roman" w:cs="Times New Roman"/>
+                <w:sz w:val="24"/>
+                <w:szCs w:val="24"/>
+                <w:lang w:val="en-US"/>
+              </w:rPr>
+            </w:pPr>
+          </w:p>
+        </w:tc>
+        <w:tc>
+          <w:tcPr>
+            <w:tcW w:w="1173" w:type="pct"/>
+          </w:tcPr>
+          <w:p>
+            <w:pPr>
+              <w:cnfStyle w:val="000000100000"/>
+              <w:rPr>
+                <w:rFonts w:ascii="Times New Roman" w:hAnsi="Times New Roman" w:cs="Times New Roman"/>
+                <w:sz w:val="24"/>
+                <w:szCs w:val="24"/>
+                <w:lang w:val="en-US"/>
+              </w:rPr>
+            </w:pPr>
+          </w:p>
+        </w:tc>
+        <w:tc>
+          <w:tcPr>
+            <w:tcW w:w="2906" w:type="pct"/>
+          </w:tcPr>
+          <w:p>
+            <w:pPr>
+              <w:cnfStyle w:val="000000100000"/>
+              <w:rPr>
+                <w:rFonts w:ascii="Times New Roman" w:hAnsi="Times New Roman" w:cs="Times New Roman"/>
+                <w:sz w:val="24"/>
+                <w:szCs w:val="24"/>
+                <w:lang w:val="en-US"/>
+              </w:rPr>
+            </w:pPr>
+            <w:r>
+              <w:rPr>
+                <w:rFonts w:ascii="Times New Roman" w:hAnsi="Times New Roman" w:cs="Times New Roman"/>
+                <w:sz w:val="24"/>
+                <w:szCs w:val="24"/>
+                <w:lang w:val="en-US"/>
+              </w:rPr>
+              <w:t>Join:</w:t>
+            </w:r>
+            <w:r>
+              <w:rPr>
+                <w:rFonts w:ascii="Times New Roman" w:hAnsi="Times New Roman" w:cs="Times New Roman"/>
+                <w:sz w:val="24"/>
+                <w:szCs w:val="24"/>
+                <w:lang w:val="en-US"/>
+              </w:rPr>
+              <w:t xml:space="preserve"> End</w:t>
+            </w:r>
+          </w:p>
+        </w:tc>
+      </w:tr>
+    </w:tbl>
     <w:p>
       <w:pPr>
         <w:pStyle w:val="1"/>
@@ -16940,7 +17522,7 @@
       <w:r>
         <w:rPr>
           <w:noProof/>
-          <w:lang w:val="en-US" w:eastAsia="uk-UA"/>
+          <w:lang w:eastAsia="uk-UA"/>
         </w:rPr>
         <w:drawing>
           <wp:inline distT="0" distB="0" distL="0" distR="0">
@@ -17461,9 +18043,7 @@
           <w:lang w:val="en-US"/>
         </w:rPr>
       </w:pPr>
-    </w:p>
-    <w:p>
-      <w:pPr>
+      <w:r>
         <w:rPr>
           <w:rFonts w:ascii="Times New Roman" w:hAnsi="Times New Roman" w:cs="Times New Roman"/>
           <w:b/>
@@ -17471,29 +18051,8 @@
           <w:szCs w:val="24"/>
           <w:lang w:val="en-US"/>
         </w:rPr>
-      </w:pPr>
-    </w:p>
-    <w:p>
-      <w:pPr>
-        <w:rPr>
-          <w:rFonts w:ascii="Times New Roman" w:hAnsi="Times New Roman" w:cs="Times New Roman"/>
-          <w:b/>
-          <w:sz w:val="24"/>
-          <w:szCs w:val="24"/>
-          <w:lang w:val="en-US"/>
-        </w:rPr>
-      </w:pPr>
-    </w:p>
-    <w:p>
-      <w:pPr>
-        <w:rPr>
-          <w:rFonts w:ascii="Times New Roman" w:hAnsi="Times New Roman" w:cs="Times New Roman"/>
-          <w:b/>
-          <w:sz w:val="24"/>
-          <w:szCs w:val="24"/>
-          <w:lang w:val="en-US"/>
-        </w:rPr>
-      </w:pPr>
+        <w:br w:type="page"/>
+      </w:r>
     </w:p>
     <w:p>
       <w:pPr>
@@ -17843,7 +18402,25 @@
                 <w:szCs w:val="24"/>
                 <w:lang w:val="en-US"/>
               </w:rPr>
-              <w:t xml:space="preserve">─  </w:t>
+              <w:t>Customer User</w:t>
+            </w:r>
+            <w:r>
+              <w:rPr>
+                <w:rFonts w:ascii="Times New Roman" w:hAnsi="Times New Roman" w:cs="Times New Roman"/>
+                <w:sz w:val="24"/>
+                <w:szCs w:val="24"/>
+                <w:lang w:val="en-US"/>
+              </w:rPr>
+              <w:t xml:space="preserve"> forgets </w:t>
+            </w:r>
+            <w:r>
+              <w:rPr>
+                <w:rFonts w:ascii="Times New Roman" w:hAnsi="Times New Roman" w:cs="Times New Roman"/>
+                <w:sz w:val="24"/>
+                <w:szCs w:val="24"/>
+                <w:lang w:val="en-US"/>
+              </w:rPr>
+              <w:t>own password</w:t>
             </w:r>
           </w:p>
         </w:tc>
@@ -17939,6 +18516,7 @@
     </w:p>
     <w:p>
       <w:pPr>
+        <w:jc w:val="center"/>
         <w:rPr>
           <w:lang w:val="en-US"/>
         </w:rPr>
@@ -17946,13 +18524,13 @@
       <w:r>
         <w:rPr>
           <w:noProof/>
-          <w:lang w:val="en-US" w:eastAsia="uk-UA"/>
+          <w:lang w:eastAsia="uk-UA"/>
         </w:rPr>
         <w:drawing>
           <wp:inline distT="0" distB="0" distL="0" distR="0">
-            <wp:extent cx="6120765" cy="8035741"/>
+            <wp:extent cx="6120765" cy="8027839"/>
             <wp:effectExtent l="19050" t="0" r="0" b="0"/>
-            <wp:docPr id="11" name="Рисунок 5"/>
+            <wp:docPr id="1" name="Рисунок 1"/>
             <wp:cNvGraphicFramePr>
               <a:graphicFrameLocks xmlns:a="http://schemas.openxmlformats.org/drawingml/2006/main" noChangeAspect="1"/>
             </wp:cNvGraphicFramePr>
@@ -17960,7 +18538,7 @@
               <a:graphicData uri="http://schemas.openxmlformats.org/drawingml/2006/picture">
                 <pic:pic xmlns:pic="http://schemas.openxmlformats.org/drawingml/2006/picture">
                   <pic:nvPicPr>
-                    <pic:cNvPr id="0" name="Picture 5"/>
+                    <pic:cNvPr id="0" name="Picture 1"/>
                     <pic:cNvPicPr>
                       <a:picLocks noChangeAspect="1" noChangeArrowheads="1"/>
                     </pic:cNvPicPr>
@@ -17975,7 +18553,7 @@
                   <pic:spPr bwMode="auto">
                     <a:xfrm>
                       <a:off x="0" y="0"/>
-                      <a:ext cx="6120765" cy="8035741"/>
+                      <a:ext cx="6120765" cy="8027839"/>
                     </a:xfrm>
                     <a:prstGeom prst="rect">
                       <a:avLst/>
@@ -18012,7 +18590,16 @@
           <w:szCs w:val="24"/>
           <w:lang w:val="en-US"/>
         </w:rPr>
-        <w:t>Figure 4─  Changing Customer Password Flow Diagram</w:t>
+        <w:t xml:space="preserve">Figure 4 ─ </w:t>
+      </w:r>
+      <w:r>
+        <w:rPr>
+          <w:rFonts w:ascii="Times New Roman" w:hAnsi="Times New Roman" w:cs="Times New Roman"/>
+          <w:sz w:val="24"/>
+          <w:szCs w:val="24"/>
+          <w:lang w:val="en-US"/>
+        </w:rPr>
+        <w:t>Changing Customer Password Flow Diagram</w:t>
       </w:r>
     </w:p>
     <w:p>
@@ -18308,7 +18895,19 @@
               <w:rPr>
                 <w:lang w:val="en-US"/>
               </w:rPr>
-              <w:t>Customer User initiats process of changing password</w:t>
+              <w:t xml:space="preserve">Customer User </w:t>
+            </w:r>
+            <w:r>
+              <w:rPr>
+                <w:lang w:val="en-US"/>
+              </w:rPr>
+              <w:t>initiates</w:t>
+            </w:r>
+            <w:r>
+              <w:rPr>
+                <w:lang w:val="en-US"/>
+              </w:rPr>
+              <w:t xml:space="preserve"> process of changing password</w:t>
             </w:r>
           </w:p>
         </w:tc>
@@ -19620,13 +20219,6 @@
     </w:p>
     <w:p>
       <w:pPr>
-        <w:rPr>
-          <w:lang w:val="en-US"/>
-        </w:rPr>
-      </w:pPr>
-    </w:p>
-    <w:p>
-      <w:pPr>
         <w:pStyle w:val="2"/>
         <w:numPr>
           <w:ilvl w:val="1"/>
@@ -20153,7 +20745,25 @@
                 <w:szCs w:val="24"/>
                 <w:lang w:val="en-US"/>
               </w:rPr>
-              <w:t>Approves Inputing his Login/password Data second time</w:t>
+              <w:t xml:space="preserve">Approves </w:t>
+            </w:r>
+            <w:r>
+              <w:rPr>
+                <w:rFonts w:ascii="Times New Roman" w:hAnsi="Times New Roman" w:cs="Times New Roman"/>
+                <w:sz w:val="24"/>
+                <w:szCs w:val="24"/>
+                <w:lang w:val="en-US"/>
+              </w:rPr>
+              <w:t>Inputting</w:t>
+            </w:r>
+            <w:r>
+              <w:rPr>
+                <w:rFonts w:ascii="Times New Roman" w:hAnsi="Times New Roman" w:cs="Times New Roman"/>
+                <w:sz w:val="24"/>
+                <w:szCs w:val="24"/>
+                <w:lang w:val="en-US"/>
+              </w:rPr>
+              <w:t xml:space="preserve"> his Login/password Data second time</w:t>
             </w:r>
           </w:p>
         </w:tc>
@@ -20305,6 +20915,13 @@
         </w:tc>
       </w:tr>
     </w:tbl>
+    <w:p>
+      <w:pPr>
+        <w:rPr>
+          <w:lang w:val="en-US"/>
+        </w:rPr>
+      </w:pPr>
+    </w:p>
     <w:p>
       <w:pPr>
         <w:rPr>
@@ -20763,7 +21380,25 @@
                 <w:szCs w:val="24"/>
                 <w:lang w:val="en-US"/>
               </w:rPr>
-              <w:t>Disapproves Inputing his Login/password Data second time</w:t>
+              <w:t>Disapproves Input</w:t>
+            </w:r>
+            <w:r>
+              <w:rPr>
+                <w:rFonts w:ascii="Times New Roman" w:hAnsi="Times New Roman" w:cs="Times New Roman"/>
+                <w:sz w:val="24"/>
+                <w:szCs w:val="24"/>
+                <w:lang w:val="en-US"/>
+              </w:rPr>
+              <w:t>t</w:t>
+            </w:r>
+            <w:r>
+              <w:rPr>
+                <w:rFonts w:ascii="Times New Roman" w:hAnsi="Times New Roman" w:cs="Times New Roman"/>
+                <w:sz w:val="24"/>
+                <w:szCs w:val="24"/>
+                <w:lang w:val="en-US"/>
+              </w:rPr>
+              <w:t>ing his Login/password Data second time</w:t>
             </w:r>
           </w:p>
         </w:tc>
@@ -22650,7 +23285,7 @@
               <w:rPr>
                 <w:lang w:val="en-US"/>
               </w:rPr>
-              <w:t>System displays parameters SI of the selected Customer accounts</w:t>
+              <w:t>System displays parameters SI of the selected  Customer account</w:t>
             </w:r>
           </w:p>
         </w:tc>
@@ -23192,6 +23827,24 @@
     </w:p>
     <w:p>
       <w:pPr>
+        <w:pStyle w:val="2"/>
+        <w:numPr>
+          <w:ilvl w:val="1"/>
+          <w:numId w:val="3"/>
+        </w:numPr>
+        <w:rPr>
+          <w:lang w:val="en-US"/>
+        </w:rPr>
+      </w:pPr>
+      <w:r>
+        <w:rPr>
+          <w:lang w:val="en-US"/>
+        </w:rPr>
+        <w:t>Alternative Flow 2</w:t>
+      </w:r>
+    </w:p>
+    <w:p>
+      <w:pPr>
         <w:rPr>
           <w:rFonts w:ascii="Times New Roman" w:hAnsi="Times New Roman" w:cs="Times New Roman"/>
           <w:b/>
@@ -23200,6 +23853,24 @@
           <w:lang w:val="en-US"/>
         </w:rPr>
       </w:pPr>
+    </w:p>
+    <w:p>
+      <w:pPr>
+        <w:pStyle w:val="2"/>
+        <w:numPr>
+          <w:ilvl w:val="1"/>
+          <w:numId w:val="3"/>
+        </w:numPr>
+        <w:rPr>
+          <w:lang w:val="en-US"/>
+        </w:rPr>
+      </w:pPr>
+      <w:r>
+        <w:rPr>
+          <w:lang w:val="en-US"/>
+        </w:rPr>
+        <w:t>Alternative Flow 3</w:t>
+      </w:r>
     </w:p>
     <w:p>
       <w:pPr>
@@ -25019,7 +25690,21 @@
               <w:rPr>
                 <w:lang w:val="en-US"/>
               </w:rPr>
-              <w:t>System displays parameters SO of the selected Customer accounts and sort SO by status ('Processing’,‘Completed’)</w:t>
+              <w:t>System displays parameters SO of the selected Customer accounts and sort SO by status ('</w:t>
+            </w:r>
+            <w:proofErr w:type="spellStart"/>
+            <w:r>
+              <w:rPr>
+                <w:lang w:val="en-US"/>
+              </w:rPr>
+              <w:t>Processing’,‘Completed</w:t>
+            </w:r>
+            <w:proofErr w:type="spellEnd"/>
+            <w:r>
+              <w:rPr>
+                <w:lang w:val="en-US"/>
+              </w:rPr>
+              <w:t>’)</w:t>
             </w:r>
           </w:p>
         </w:tc>
@@ -25222,6 +25907,7 @@
           <w:lang w:val="en-US"/>
         </w:rPr>
       </w:pPr>
+      <w:proofErr w:type="spellStart"/>
       <w:r>
         <w:rPr>
           <w:rFonts w:ascii="Times New Roman" w:eastAsia="Times New Roman" w:hAnsi="Times New Roman" w:cs="Times New Roman"/>
@@ -25231,7 +25917,19 @@
           <w:shd w:val="clear" w:color="auto" w:fill="auto"/>
           <w:lang w:val="uk-UA"/>
         </w:rPr>
-        <w:t xml:space="preserve">Figure </w:t>
+        <w:t>Figure</w:t>
+      </w:r>
+      <w:proofErr w:type="spellEnd"/>
+      <w:r>
+        <w:rPr>
+          <w:rFonts w:ascii="Times New Roman" w:eastAsia="Times New Roman" w:hAnsi="Times New Roman" w:cs="Times New Roman"/>
+          <w:color w:val="000000"/>
+          <w:sz w:val="24"/>
+          <w:szCs w:val="24"/>
+          <w:shd w:val="clear" w:color="auto" w:fill="auto"/>
+          <w:lang w:val="uk-UA"/>
+        </w:rPr>
+        <w:t xml:space="preserve"> </w:t>
       </w:r>
       <w:r>
         <w:rPr>
@@ -25590,6 +26288,7 @@
           <w:lang w:val="en-US"/>
         </w:rPr>
       </w:pPr>
+      <w:proofErr w:type="spellStart"/>
       <w:r>
         <w:rPr>
           <w:rFonts w:ascii="Times New Roman" w:eastAsia="Times New Roman" w:hAnsi="Times New Roman" w:cs="Times New Roman"/>
@@ -25599,7 +26298,19 @@
           <w:shd w:val="clear" w:color="auto" w:fill="auto"/>
           <w:lang w:val="uk-UA"/>
         </w:rPr>
-        <w:t xml:space="preserve">Figure </w:t>
+        <w:t>Figure</w:t>
+      </w:r>
+      <w:proofErr w:type="spellEnd"/>
+      <w:r>
+        <w:rPr>
+          <w:rFonts w:ascii="Times New Roman" w:eastAsia="Times New Roman" w:hAnsi="Times New Roman" w:cs="Times New Roman"/>
+          <w:color w:val="000000"/>
+          <w:sz w:val="24"/>
+          <w:szCs w:val="24"/>
+          <w:shd w:val="clear" w:color="auto" w:fill="auto"/>
+          <w:lang w:val="uk-UA"/>
+        </w:rPr>
+        <w:t xml:space="preserve"> </w:t>
       </w:r>
       <w:r>
         <w:rPr>
@@ -33584,17 +34295,33 @@
                 <w:lang w:val="en-US"/>
               </w:rPr>
             </w:pPr>
+            <w:proofErr w:type="gramStart"/>
             <w:r>
               <w:rPr>
                 <w:lang w:val="en-US"/>
               </w:rPr>
               <w:t>System checks does</w:t>
             </w:r>
-            <w:r>
-              <w:rPr>
-                <w:lang w:val="en-US"/>
-              </w:rPr>
-              <w:t xml:space="preserve"> Provisioning Engineer performTask correctly?</w:t>
+            <w:proofErr w:type="gramEnd"/>
+            <w:r>
+              <w:rPr>
+                <w:lang w:val="en-US"/>
+              </w:rPr>
+              <w:t xml:space="preserve"> Provisioning Engineer </w:t>
+            </w:r>
+            <w:proofErr w:type="spellStart"/>
+            <w:r>
+              <w:rPr>
+                <w:lang w:val="en-US"/>
+              </w:rPr>
+              <w:t>performTask</w:t>
+            </w:r>
+            <w:proofErr w:type="spellEnd"/>
+            <w:r>
+              <w:rPr>
+                <w:lang w:val="en-US"/>
+              </w:rPr>
+              <w:t xml:space="preserve"> correctly?</w:t>
             </w:r>
           </w:p>
         </w:tc>
@@ -35684,14 +36411,25 @@
                 <w:lang w:val="en-US"/>
               </w:rPr>
             </w:pPr>
-            <w:r>
-              <w:rPr>
-                <w:rFonts w:ascii="Times New Roman" w:hAnsi="Times New Roman" w:cs="Times New Roman"/>
-                <w:sz w:val="24"/>
-                <w:szCs w:val="24"/>
-                <w:lang w:val="en-US"/>
-              </w:rPr>
-              <w:t>Unassigns the port of the router</w:t>
+            <w:proofErr w:type="spellStart"/>
+            <w:r>
+              <w:rPr>
+                <w:rFonts w:ascii="Times New Roman" w:hAnsi="Times New Roman" w:cs="Times New Roman"/>
+                <w:sz w:val="24"/>
+                <w:szCs w:val="24"/>
+                <w:lang w:val="en-US"/>
+              </w:rPr>
+              <w:t>Unassigns</w:t>
+            </w:r>
+            <w:proofErr w:type="spellEnd"/>
+            <w:r>
+              <w:rPr>
+                <w:rFonts w:ascii="Times New Roman" w:hAnsi="Times New Roman" w:cs="Times New Roman"/>
+                <w:sz w:val="24"/>
+                <w:szCs w:val="24"/>
+                <w:lang w:val="en-US"/>
+              </w:rPr>
+              <w:t xml:space="preserve"> the port of the router</w:t>
             </w:r>
           </w:p>
           <w:p>
@@ -35744,7 +36482,21 @@
               <w:rPr>
                 <w:lang w:val="en-US"/>
               </w:rPr>
-              <w:t>Provisioning Engineer unassigns the port of the router</w:t>
+              <w:t xml:space="preserve">Provisioning Engineer </w:t>
+            </w:r>
+            <w:proofErr w:type="spellStart"/>
+            <w:r>
+              <w:rPr>
+                <w:lang w:val="en-US"/>
+              </w:rPr>
+              <w:t>unassigns</w:t>
+            </w:r>
+            <w:proofErr w:type="spellEnd"/>
+            <w:r>
+              <w:rPr>
+                <w:lang w:val="en-US"/>
+              </w:rPr>
+              <w:t xml:space="preserve"> the port of the router</w:t>
             </w:r>
           </w:p>
           <w:p>
@@ -36017,11 +36769,33 @@
                 <w:lang w:val="en-US"/>
               </w:rPr>
             </w:pPr>
-            <w:r>
-              <w:rPr>
-                <w:lang w:val="en-US"/>
-              </w:rPr>
-              <w:t>System checks does Provisioning Engineer performTask correctly?</w:t>
+            <w:proofErr w:type="gramStart"/>
+            <w:r>
+              <w:rPr>
+                <w:lang w:val="en-US"/>
+              </w:rPr>
+              <w:t>System checks does</w:t>
+            </w:r>
+            <w:proofErr w:type="gramEnd"/>
+            <w:r>
+              <w:rPr>
+                <w:lang w:val="en-US"/>
+              </w:rPr>
+              <w:t xml:space="preserve"> Provisioning Engineer </w:t>
+            </w:r>
+            <w:proofErr w:type="spellStart"/>
+            <w:r>
+              <w:rPr>
+                <w:lang w:val="en-US"/>
+              </w:rPr>
+              <w:t>performTask</w:t>
+            </w:r>
+            <w:proofErr w:type="spellEnd"/>
+            <w:r>
+              <w:rPr>
+                <w:lang w:val="en-US"/>
+              </w:rPr>
+              <w:t xml:space="preserve"> correctly?</w:t>
             </w:r>
           </w:p>
         </w:tc>
@@ -37288,7 +38062,27 @@
                 <w:szCs w:val="24"/>
                 <w:lang w:val="en-US"/>
               </w:rPr>
-              <w:t>The Bill sended.</w:t>
+              <w:t xml:space="preserve">The Bill </w:t>
+            </w:r>
+            <w:proofErr w:type="spellStart"/>
+            <w:r>
+              <w:rPr>
+                <w:rFonts w:ascii="Times New Roman" w:hAnsi="Times New Roman" w:cs="Times New Roman"/>
+                <w:sz w:val="24"/>
+                <w:szCs w:val="24"/>
+                <w:lang w:val="en-US"/>
+              </w:rPr>
+              <w:t>sended</w:t>
+            </w:r>
+            <w:proofErr w:type="spellEnd"/>
+            <w:r>
+              <w:rPr>
+                <w:rFonts w:ascii="Times New Roman" w:hAnsi="Times New Roman" w:cs="Times New Roman"/>
+                <w:sz w:val="24"/>
+                <w:szCs w:val="24"/>
+                <w:lang w:val="en-US"/>
+              </w:rPr>
+              <w:t>.</w:t>
             </w:r>
           </w:p>
         </w:tc>
@@ -38297,23 +39091,53 @@
                 <w:lang w:val="en-US"/>
               </w:rPr>
             </w:pPr>
-            <w:r>
-              <w:rPr>
-                <w:lang w:val="en-US"/>
-              </w:rPr>
-              <w:t xml:space="preserve">System checks does </w:t>
-            </w:r>
-            <w:r>
-              <w:rPr>
-                <w:lang w:val="en-US"/>
-              </w:rPr>
-              <w:t>CustomerSupport Engineer</w:t>
-            </w:r>
-            <w:r>
-              <w:rPr>
-                <w:lang w:val="en-US"/>
-              </w:rPr>
-              <w:t xml:space="preserve"> performTask correctly?</w:t>
+            <w:proofErr w:type="gramStart"/>
+            <w:r>
+              <w:rPr>
+                <w:lang w:val="en-US"/>
+              </w:rPr>
+              <w:t>System checks does</w:t>
+            </w:r>
+            <w:proofErr w:type="gramEnd"/>
+            <w:r>
+              <w:rPr>
+                <w:lang w:val="en-US"/>
+              </w:rPr>
+              <w:t xml:space="preserve"> </w:t>
+            </w:r>
+            <w:proofErr w:type="spellStart"/>
+            <w:r>
+              <w:rPr>
+                <w:lang w:val="en-US"/>
+              </w:rPr>
+              <w:t>CustomerSupport</w:t>
+            </w:r>
+            <w:proofErr w:type="spellEnd"/>
+            <w:r>
+              <w:rPr>
+                <w:lang w:val="en-US"/>
+              </w:rPr>
+              <w:t xml:space="preserve"> Engineer</w:t>
+            </w:r>
+            <w:r>
+              <w:rPr>
+                <w:lang w:val="en-US"/>
+              </w:rPr>
+              <w:t xml:space="preserve"> </w:t>
+            </w:r>
+            <w:proofErr w:type="spellStart"/>
+            <w:r>
+              <w:rPr>
+                <w:lang w:val="en-US"/>
+              </w:rPr>
+              <w:t>performTask</w:t>
+            </w:r>
+            <w:proofErr w:type="spellEnd"/>
+            <w:r>
+              <w:rPr>
+                <w:lang w:val="en-US"/>
+              </w:rPr>
+              <w:t xml:space="preserve"> correctly?</w:t>
             </w:r>
           </w:p>
         </w:tc>
@@ -43250,7 +44074,27 @@
           <w:szCs w:val="24"/>
           <w:lang w:val="en-US"/>
         </w:rPr>
-        <w:t xml:space="preserve"> ─ Disconnect for Existing Service InstanceFlow Diagram</w:t>
+        <w:t xml:space="preserve"> ─ Disconnect for Existing Service </w:t>
+      </w:r>
+      <w:proofErr w:type="spellStart"/>
+      <w:r>
+        <w:rPr>
+          <w:rFonts w:ascii="Times New Roman" w:hAnsi="Times New Roman" w:cs="Times New Roman"/>
+          <w:sz w:val="24"/>
+          <w:szCs w:val="24"/>
+          <w:lang w:val="en-US"/>
+        </w:rPr>
+        <w:t>InstanceFlow</w:t>
+      </w:r>
+      <w:proofErr w:type="spellEnd"/>
+      <w:r>
+        <w:rPr>
+          <w:rFonts w:ascii="Times New Roman" w:hAnsi="Times New Roman" w:cs="Times New Roman"/>
+          <w:sz w:val="24"/>
+          <w:szCs w:val="24"/>
+          <w:lang w:val="en-US"/>
+        </w:rPr>
+        <w:t xml:space="preserve"> Diagram</w:t>
       </w:r>
     </w:p>
     <w:p>
@@ -44562,7 +45406,27 @@
                 <w:szCs w:val="24"/>
                 <w:lang w:val="en-US"/>
               </w:rPr>
-              <w:t>User notificated by E-mail</w:t>
+              <w:t xml:space="preserve">User </w:t>
+            </w:r>
+            <w:proofErr w:type="spellStart"/>
+            <w:r>
+              <w:rPr>
+                <w:rFonts w:ascii="Times New Roman" w:hAnsi="Times New Roman" w:cs="Times New Roman"/>
+                <w:sz w:val="24"/>
+                <w:szCs w:val="24"/>
+                <w:lang w:val="en-US"/>
+              </w:rPr>
+              <w:t>notificated</w:t>
+            </w:r>
+            <w:proofErr w:type="spellEnd"/>
+            <w:r>
+              <w:rPr>
+                <w:rFonts w:ascii="Times New Roman" w:hAnsi="Times New Roman" w:cs="Times New Roman"/>
+                <w:sz w:val="24"/>
+                <w:szCs w:val="24"/>
+                <w:lang w:val="en-US"/>
+              </w:rPr>
+              <w:t xml:space="preserve"> by E-mail</w:t>
             </w:r>
           </w:p>
         </w:tc>
@@ -48798,7 +49662,7 @@
       <w:r>
         <w:rPr>
           <w:noProof/>
-          <w:lang w:val="en-US" w:eastAsia="uk-UA"/>
+          <w:lang w:eastAsia="uk-UA"/>
         </w:rPr>
         <w:drawing>
           <wp:inline distT="0" distB="0" distL="0" distR="0">
@@ -50590,11 +51454,47 @@
                 <w:lang w:val="en-US"/>
               </w:rPr>
             </w:pPr>
-            <w:r>
-              <w:rPr>
-                <w:lang w:val="en-US"/>
-              </w:rPr>
-              <w:t xml:space="preserve">Choses report format *xlsx (*xls) </w:t>
+            <w:proofErr w:type="spellStart"/>
+            <w:r>
+              <w:rPr>
+                <w:lang w:val="en-US"/>
+              </w:rPr>
+              <w:t>Choses</w:t>
+            </w:r>
+            <w:proofErr w:type="spellEnd"/>
+            <w:r>
+              <w:rPr>
+                <w:lang w:val="en-US"/>
+              </w:rPr>
+              <w:t xml:space="preserve"> report format *</w:t>
+            </w:r>
+            <w:proofErr w:type="spellStart"/>
+            <w:r>
+              <w:rPr>
+                <w:lang w:val="en-US"/>
+              </w:rPr>
+              <w:t>xlsx</w:t>
+            </w:r>
+            <w:proofErr w:type="spellEnd"/>
+            <w:r>
+              <w:rPr>
+                <w:lang w:val="en-US"/>
+              </w:rPr>
+              <w:t xml:space="preserve"> (*</w:t>
+            </w:r>
+            <w:proofErr w:type="spellStart"/>
+            <w:r>
+              <w:rPr>
+                <w:lang w:val="en-US"/>
+              </w:rPr>
+              <w:t>xls</w:t>
+            </w:r>
+            <w:proofErr w:type="spellEnd"/>
+            <w:r>
+              <w:rPr>
+                <w:lang w:val="en-US"/>
+              </w:rPr>
+              <w:t xml:space="preserve">) </w:t>
             </w:r>
           </w:p>
           <w:p>
@@ -50610,11 +51510,33 @@
                 <w:lang w:val="en-US"/>
               </w:rPr>
             </w:pPr>
-            <w:r>
-              <w:rPr>
-                <w:lang w:val="en-US"/>
-              </w:rPr>
-              <w:t xml:space="preserve">Choses report format *csv </w:t>
+            <w:proofErr w:type="spellStart"/>
+            <w:r>
+              <w:rPr>
+                <w:lang w:val="en-US"/>
+              </w:rPr>
+              <w:t>Choses</w:t>
+            </w:r>
+            <w:proofErr w:type="spellEnd"/>
+            <w:r>
+              <w:rPr>
+                <w:lang w:val="en-US"/>
+              </w:rPr>
+              <w:t xml:space="preserve"> report format *</w:t>
+            </w:r>
+            <w:proofErr w:type="spellStart"/>
+            <w:r>
+              <w:rPr>
+                <w:lang w:val="en-US"/>
+              </w:rPr>
+              <w:t>csv</w:t>
+            </w:r>
+            <w:proofErr w:type="spellEnd"/>
+            <w:r>
+              <w:rPr>
+                <w:lang w:val="en-US"/>
+              </w:rPr>
+              <w:t xml:space="preserve"> </w:t>
             </w:r>
           </w:p>
         </w:tc>
@@ -50651,7 +51573,35 @@
               <w:rPr>
                 <w:lang w:val="en-US"/>
               </w:rPr>
-              <w:t xml:space="preserve">ses report format *xlsx (*xls) </w:t>
+              <w:t>ses report format *</w:t>
+            </w:r>
+            <w:proofErr w:type="spellStart"/>
+            <w:r>
+              <w:rPr>
+                <w:lang w:val="en-US"/>
+              </w:rPr>
+              <w:t>xlsx</w:t>
+            </w:r>
+            <w:proofErr w:type="spellEnd"/>
+            <w:r>
+              <w:rPr>
+                <w:lang w:val="en-US"/>
+              </w:rPr>
+              <w:t xml:space="preserve"> (*</w:t>
+            </w:r>
+            <w:proofErr w:type="spellStart"/>
+            <w:r>
+              <w:rPr>
+                <w:lang w:val="en-US"/>
+              </w:rPr>
+              <w:t>xls</w:t>
+            </w:r>
+            <w:proofErr w:type="spellEnd"/>
+            <w:r>
+              <w:rPr>
+                <w:lang w:val="en-US"/>
+              </w:rPr>
+              <w:t xml:space="preserve">) </w:t>
             </w:r>
           </w:p>
           <w:p>
@@ -50683,7 +51633,21 @@
               <w:rPr>
                 <w:lang w:val="en-US"/>
               </w:rPr>
-              <w:t xml:space="preserve"> report format *csv </w:t>
+              <w:t xml:space="preserve"> report format *</w:t>
+            </w:r>
+            <w:proofErr w:type="spellStart"/>
+            <w:r>
+              <w:rPr>
+                <w:lang w:val="en-US"/>
+              </w:rPr>
+              <w:t>csv</w:t>
+            </w:r>
+            <w:proofErr w:type="spellEnd"/>
+            <w:r>
+              <w:rPr>
+                <w:lang w:val="en-US"/>
+              </w:rPr>
+              <w:t xml:space="preserve"> </w:t>
             </w:r>
           </w:p>
         </w:tc>
@@ -51098,6 +52062,7 @@
           <w:lang w:val="en-US"/>
         </w:rPr>
       </w:pPr>
+      <w:proofErr w:type="spellStart"/>
       <w:r>
         <w:rPr>
           <w:rFonts w:ascii="Times New Roman" w:eastAsia="Times New Roman" w:hAnsi="Times New Roman" w:cs="Times New Roman"/>
@@ -51107,7 +52072,19 @@
           <w:shd w:val="clear" w:color="auto" w:fill="auto"/>
           <w:lang w:val="uk-UA"/>
         </w:rPr>
-        <w:t xml:space="preserve">Figure </w:t>
+        <w:t>Figure</w:t>
+      </w:r>
+      <w:proofErr w:type="spellEnd"/>
+      <w:r>
+        <w:rPr>
+          <w:rFonts w:ascii="Times New Roman" w:eastAsia="Times New Roman" w:hAnsi="Times New Roman" w:cs="Times New Roman"/>
+          <w:color w:val="000000"/>
+          <w:sz w:val="24"/>
+          <w:szCs w:val="24"/>
+          <w:shd w:val="clear" w:color="auto" w:fill="auto"/>
+          <w:lang w:val="uk-UA"/>
+        </w:rPr>
+        <w:t xml:space="preserve"> </w:t>
       </w:r>
       <w:r>
         <w:rPr>
@@ -51440,6 +52417,7 @@
           <w:lang w:val="en-US"/>
         </w:rPr>
       </w:pPr>
+      <w:proofErr w:type="spellStart"/>
       <w:r>
         <w:rPr>
           <w:rFonts w:ascii="Times New Roman" w:eastAsia="Times New Roman" w:hAnsi="Times New Roman" w:cs="Times New Roman"/>
@@ -51449,7 +52427,19 @@
           <w:shd w:val="clear" w:color="auto" w:fill="auto"/>
           <w:lang w:val="uk-UA"/>
         </w:rPr>
-        <w:t xml:space="preserve">Figure </w:t>
+        <w:t>Figure</w:t>
+      </w:r>
+      <w:proofErr w:type="spellEnd"/>
+      <w:r>
+        <w:rPr>
+          <w:rFonts w:ascii="Times New Roman" w:eastAsia="Times New Roman" w:hAnsi="Times New Roman" w:cs="Times New Roman"/>
+          <w:color w:val="000000"/>
+          <w:sz w:val="24"/>
+          <w:szCs w:val="24"/>
+          <w:shd w:val="clear" w:color="auto" w:fill="auto"/>
+          <w:lang w:val="uk-UA"/>
+        </w:rPr>
+        <w:t xml:space="preserve"> </w:t>
       </w:r>
       <w:r>
         <w:rPr>
@@ -51758,6 +52748,7 @@
           <w:lang w:val="en-US"/>
         </w:rPr>
       </w:pPr>
+      <w:proofErr w:type="spellStart"/>
       <w:r>
         <w:rPr>
           <w:rFonts w:ascii="Times New Roman" w:eastAsia="Times New Roman" w:hAnsi="Times New Roman" w:cs="Times New Roman"/>
@@ -51767,7 +52758,19 @@
           <w:shd w:val="clear" w:color="auto" w:fill="auto"/>
           <w:lang w:val="uk-UA"/>
         </w:rPr>
-        <w:t xml:space="preserve">Figure </w:t>
+        <w:t>Figure</w:t>
+      </w:r>
+      <w:proofErr w:type="spellEnd"/>
+      <w:r>
+        <w:rPr>
+          <w:rFonts w:ascii="Times New Roman" w:eastAsia="Times New Roman" w:hAnsi="Times New Roman" w:cs="Times New Roman"/>
+          <w:color w:val="000000"/>
+          <w:sz w:val="24"/>
+          <w:szCs w:val="24"/>
+          <w:shd w:val="clear" w:color="auto" w:fill="auto"/>
+          <w:lang w:val="uk-UA"/>
+        </w:rPr>
+        <w:t xml:space="preserve"> </w:t>
       </w:r>
       <w:r>
         <w:rPr>
@@ -51998,7 +53001,7 @@
             <w:rPr>
               <w:noProof/>
             </w:rPr>
-            <w:t>5</w:t>
+            <w:t>16</w:t>
           </w:r>
         </w:fldSimple>
       </w:p>
@@ -53517,7 +54520,7 @@
     </w:lvl>
   </w:abstractNum>
   <w:abstractNum w:abstractNumId="14">
-    <w:nsid w:val="52721434"/>
+    <w:nsid w:val="3DFF13D1"/>
     <w:multiLevelType w:val="multilevel"/>
     <w:tmpl w:val="40CA13F8"/>
     <w:lvl w:ilvl="0">
@@ -53630,7 +54633,7 @@
     </w:lvl>
   </w:abstractNum>
   <w:abstractNum w:abstractNumId="15">
-    <w:nsid w:val="565A7314"/>
+    <w:nsid w:val="52721434"/>
     <w:multiLevelType w:val="multilevel"/>
     <w:tmpl w:val="40CA13F8"/>
     <w:lvl w:ilvl="0">
@@ -53743,7 +54746,7 @@
     </w:lvl>
   </w:abstractNum>
   <w:abstractNum w:abstractNumId="16">
-    <w:nsid w:val="602714A9"/>
+    <w:nsid w:val="53EB2F24"/>
     <w:multiLevelType w:val="multilevel"/>
     <w:tmpl w:val="40CA13F8"/>
     <w:lvl w:ilvl="0">
@@ -53856,6 +54859,232 @@
     </w:lvl>
   </w:abstractNum>
   <w:abstractNum w:abstractNumId="17">
+    <w:nsid w:val="565A7314"/>
+    <w:multiLevelType w:val="multilevel"/>
+    <w:tmpl w:val="40CA13F8"/>
+    <w:lvl w:ilvl="0">
+      <w:start w:val="1"/>
+      <w:numFmt w:val="decimal"/>
+      <w:lvlText w:val="%1"/>
+      <w:lvlJc w:val="left"/>
+      <w:pPr>
+        <w:ind w:left="360" w:hanging="360"/>
+      </w:pPr>
+      <w:rPr>
+        <w:rFonts w:hint="default"/>
+      </w:rPr>
+    </w:lvl>
+    <w:lvl w:ilvl="1">
+      <w:start w:val="1"/>
+      <w:numFmt w:val="decimal"/>
+      <w:lvlText w:val="%1.%2"/>
+      <w:lvlJc w:val="left"/>
+      <w:pPr>
+        <w:ind w:left="1440" w:hanging="720"/>
+      </w:pPr>
+      <w:rPr>
+        <w:rFonts w:hint="default"/>
+      </w:rPr>
+    </w:lvl>
+    <w:lvl w:ilvl="2">
+      <w:start w:val="1"/>
+      <w:numFmt w:val="decimal"/>
+      <w:lvlText w:val="%1.%2.%3"/>
+      <w:lvlJc w:val="left"/>
+      <w:pPr>
+        <w:ind w:left="2160" w:hanging="720"/>
+      </w:pPr>
+      <w:rPr>
+        <w:rFonts w:hint="default"/>
+      </w:rPr>
+    </w:lvl>
+    <w:lvl w:ilvl="3">
+      <w:start w:val="1"/>
+      <w:numFmt w:val="decimal"/>
+      <w:lvlText w:val="%1.%2.%3.%4"/>
+      <w:lvlJc w:val="left"/>
+      <w:pPr>
+        <w:ind w:left="3240" w:hanging="1080"/>
+      </w:pPr>
+      <w:rPr>
+        <w:rFonts w:hint="default"/>
+      </w:rPr>
+    </w:lvl>
+    <w:lvl w:ilvl="4">
+      <w:start w:val="1"/>
+      <w:numFmt w:val="decimal"/>
+      <w:lvlText w:val="%1.%2.%3.%4.%5"/>
+      <w:lvlJc w:val="left"/>
+      <w:pPr>
+        <w:ind w:left="3960" w:hanging="1080"/>
+      </w:pPr>
+      <w:rPr>
+        <w:rFonts w:hint="default"/>
+      </w:rPr>
+    </w:lvl>
+    <w:lvl w:ilvl="5">
+      <w:start w:val="1"/>
+      <w:numFmt w:val="decimal"/>
+      <w:lvlText w:val="%1.%2.%3.%4.%5.%6"/>
+      <w:lvlJc w:val="left"/>
+      <w:pPr>
+        <w:ind w:left="5040" w:hanging="1440"/>
+      </w:pPr>
+      <w:rPr>
+        <w:rFonts w:hint="default"/>
+      </w:rPr>
+    </w:lvl>
+    <w:lvl w:ilvl="6">
+      <w:start w:val="1"/>
+      <w:numFmt w:val="decimal"/>
+      <w:lvlText w:val="%1.%2.%3.%4.%5.%6.%7"/>
+      <w:lvlJc w:val="left"/>
+      <w:pPr>
+        <w:ind w:left="6120" w:hanging="1800"/>
+      </w:pPr>
+      <w:rPr>
+        <w:rFonts w:hint="default"/>
+      </w:rPr>
+    </w:lvl>
+    <w:lvl w:ilvl="7">
+      <w:start w:val="1"/>
+      <w:numFmt w:val="decimal"/>
+      <w:lvlText w:val="%1.%2.%3.%4.%5.%6.%7.%8"/>
+      <w:lvlJc w:val="left"/>
+      <w:pPr>
+        <w:ind w:left="6840" w:hanging="1800"/>
+      </w:pPr>
+      <w:rPr>
+        <w:rFonts w:hint="default"/>
+      </w:rPr>
+    </w:lvl>
+    <w:lvl w:ilvl="8">
+      <w:start w:val="1"/>
+      <w:numFmt w:val="decimal"/>
+      <w:lvlText w:val="%1.%2.%3.%4.%5.%6.%7.%8.%9"/>
+      <w:lvlJc w:val="left"/>
+      <w:pPr>
+        <w:ind w:left="7920" w:hanging="2160"/>
+      </w:pPr>
+      <w:rPr>
+        <w:rFonts w:hint="default"/>
+      </w:rPr>
+    </w:lvl>
+  </w:abstractNum>
+  <w:abstractNum w:abstractNumId="18">
+    <w:nsid w:val="602714A9"/>
+    <w:multiLevelType w:val="multilevel"/>
+    <w:tmpl w:val="40CA13F8"/>
+    <w:lvl w:ilvl="0">
+      <w:start w:val="1"/>
+      <w:numFmt w:val="decimal"/>
+      <w:lvlText w:val="%1"/>
+      <w:lvlJc w:val="left"/>
+      <w:pPr>
+        <w:ind w:left="360" w:hanging="360"/>
+      </w:pPr>
+      <w:rPr>
+        <w:rFonts w:hint="default"/>
+      </w:rPr>
+    </w:lvl>
+    <w:lvl w:ilvl="1">
+      <w:start w:val="1"/>
+      <w:numFmt w:val="decimal"/>
+      <w:lvlText w:val="%1.%2"/>
+      <w:lvlJc w:val="left"/>
+      <w:pPr>
+        <w:ind w:left="1440" w:hanging="720"/>
+      </w:pPr>
+      <w:rPr>
+        <w:rFonts w:hint="default"/>
+      </w:rPr>
+    </w:lvl>
+    <w:lvl w:ilvl="2">
+      <w:start w:val="1"/>
+      <w:numFmt w:val="decimal"/>
+      <w:lvlText w:val="%1.%2.%3"/>
+      <w:lvlJc w:val="left"/>
+      <w:pPr>
+        <w:ind w:left="2160" w:hanging="720"/>
+      </w:pPr>
+      <w:rPr>
+        <w:rFonts w:hint="default"/>
+      </w:rPr>
+    </w:lvl>
+    <w:lvl w:ilvl="3">
+      <w:start w:val="1"/>
+      <w:numFmt w:val="decimal"/>
+      <w:lvlText w:val="%1.%2.%3.%4"/>
+      <w:lvlJc w:val="left"/>
+      <w:pPr>
+        <w:ind w:left="3240" w:hanging="1080"/>
+      </w:pPr>
+      <w:rPr>
+        <w:rFonts w:hint="default"/>
+      </w:rPr>
+    </w:lvl>
+    <w:lvl w:ilvl="4">
+      <w:start w:val="1"/>
+      <w:numFmt w:val="decimal"/>
+      <w:lvlText w:val="%1.%2.%3.%4.%5"/>
+      <w:lvlJc w:val="left"/>
+      <w:pPr>
+        <w:ind w:left="3960" w:hanging="1080"/>
+      </w:pPr>
+      <w:rPr>
+        <w:rFonts w:hint="default"/>
+      </w:rPr>
+    </w:lvl>
+    <w:lvl w:ilvl="5">
+      <w:start w:val="1"/>
+      <w:numFmt w:val="decimal"/>
+      <w:lvlText w:val="%1.%2.%3.%4.%5.%6"/>
+      <w:lvlJc w:val="left"/>
+      <w:pPr>
+        <w:ind w:left="5040" w:hanging="1440"/>
+      </w:pPr>
+      <w:rPr>
+        <w:rFonts w:hint="default"/>
+      </w:rPr>
+    </w:lvl>
+    <w:lvl w:ilvl="6">
+      <w:start w:val="1"/>
+      <w:numFmt w:val="decimal"/>
+      <w:lvlText w:val="%1.%2.%3.%4.%5.%6.%7"/>
+      <w:lvlJc w:val="left"/>
+      <w:pPr>
+        <w:ind w:left="6120" w:hanging="1800"/>
+      </w:pPr>
+      <w:rPr>
+        <w:rFonts w:hint="default"/>
+      </w:rPr>
+    </w:lvl>
+    <w:lvl w:ilvl="7">
+      <w:start w:val="1"/>
+      <w:numFmt w:val="decimal"/>
+      <w:lvlText w:val="%1.%2.%3.%4.%5.%6.%7.%8"/>
+      <w:lvlJc w:val="left"/>
+      <w:pPr>
+        <w:ind w:left="6840" w:hanging="1800"/>
+      </w:pPr>
+      <w:rPr>
+        <w:rFonts w:hint="default"/>
+      </w:rPr>
+    </w:lvl>
+    <w:lvl w:ilvl="8">
+      <w:start w:val="1"/>
+      <w:numFmt w:val="decimal"/>
+      <w:lvlText w:val="%1.%2.%3.%4.%5.%6.%7.%8.%9"/>
+      <w:lvlJc w:val="left"/>
+      <w:pPr>
+        <w:ind w:left="7920" w:hanging="2160"/>
+      </w:pPr>
+      <w:rPr>
+        <w:rFonts w:hint="default"/>
+      </w:rPr>
+    </w:lvl>
+  </w:abstractNum>
+  <w:abstractNum w:abstractNumId="19">
     <w:nsid w:val="64402980"/>
     <w:multiLevelType w:val="hybridMultilevel"/>
     <w:tmpl w:val="E0BE7A74"/>
@@ -53942,7 +55171,7 @@
       </w:pPr>
     </w:lvl>
   </w:abstractNum>
-  <w:abstractNum w:abstractNumId="18">
+  <w:abstractNum w:abstractNumId="20">
     <w:nsid w:val="67974DED"/>
     <w:multiLevelType w:val="multilevel"/>
     <w:tmpl w:val="6856386A"/>
@@ -54055,7 +55284,7 @@
       </w:rPr>
     </w:lvl>
   </w:abstractNum>
-  <w:abstractNum w:abstractNumId="19">
+  <w:abstractNum w:abstractNumId="21">
     <w:nsid w:val="7E0C68C6"/>
     <w:multiLevelType w:val="multilevel"/>
     <w:tmpl w:val="40CA13F8"/>
@@ -54168,7 +55397,7 @@
       </w:rPr>
     </w:lvl>
   </w:abstractNum>
-  <w:abstractNum w:abstractNumId="20">
+  <w:abstractNum w:abstractNumId="22">
     <w:nsid w:val="7E4B699C"/>
     <w:multiLevelType w:val="multilevel"/>
     <w:tmpl w:val="8526613C"/>
@@ -54291,16 +55520,16 @@
     <w:abstractNumId w:val="10"/>
   </w:num>
   <w:num w:numId="4">
-    <w:abstractNumId w:val="17"/>
+    <w:abstractNumId w:val="19"/>
   </w:num>
   <w:num w:numId="5">
     <w:abstractNumId w:val="6"/>
   </w:num>
   <w:num w:numId="6">
-    <w:abstractNumId w:val="16"/>
+    <w:abstractNumId w:val="18"/>
   </w:num>
   <w:num w:numId="7">
-    <w:abstractNumId w:val="15"/>
+    <w:abstractNumId w:val="17"/>
   </w:num>
   <w:num w:numId="8">
     <w:abstractNumId w:val="8"/>
@@ -54312,10 +55541,10 @@
     <w:abstractNumId w:val="0"/>
   </w:num>
   <w:num w:numId="11">
-    <w:abstractNumId w:val="20"/>
+    <w:abstractNumId w:val="22"/>
   </w:num>
   <w:num w:numId="12">
-    <w:abstractNumId w:val="18"/>
+    <w:abstractNumId w:val="20"/>
   </w:num>
   <w:num w:numId="13">
     <w:abstractNumId w:val="13"/>
@@ -54324,7 +55553,7 @@
     <w:abstractNumId w:val="11"/>
   </w:num>
   <w:num w:numId="15">
-    <w:abstractNumId w:val="19"/>
+    <w:abstractNumId w:val="21"/>
   </w:num>
   <w:num w:numId="16">
     <w:abstractNumId w:val="12"/>
@@ -54339,10 +55568,16 @@
     <w:abstractNumId w:val="1"/>
   </w:num>
   <w:num w:numId="20">
-    <w:abstractNumId w:val="14"/>
+    <w:abstractNumId w:val="15"/>
   </w:num>
   <w:num w:numId="21">
     <w:abstractNumId w:val="2"/>
+  </w:num>
+  <w:num w:numId="22">
+    <w:abstractNumId w:val="14"/>
+  </w:num>
+  <w:num w:numId="23">
+    <w:abstractNumId w:val="16"/>
   </w:num>
 </w:numbering>
 </file>
@@ -54583,6 +55818,7 @@
   <w:style w:type="character" w:default="1" w:styleId="a1">
     <w:name w:val="Default Paragraph Font"/>
     <w:uiPriority w:val="1"/>
+    <w:semiHidden/>
     <w:unhideWhenUsed/>
   </w:style>
   <w:style w:type="table" w:default="1" w:styleId="a2">
@@ -56569,7 +57805,7 @@
 </file>
 
 <file path=customXml/itemProps1.xml><?xml version="1.0" encoding="utf-8"?>
-<ds:datastoreItem xmlns:ds="http://schemas.openxmlformats.org/officeDocument/2006/customXml" ds:itemID="{888E4995-02ED-49C6-AF3A-671441B0C2F1}">
+<ds:datastoreItem xmlns:ds="http://schemas.openxmlformats.org/officeDocument/2006/customXml" ds:itemID="{462DCEEB-95E5-4546-9F73-8461EC978944}">
   <ds:schemaRefs>
     <ds:schemaRef ds:uri="http://schemas.openxmlformats.org/officeDocument/2006/bibliography"/>
   </ds:schemaRefs>

</xml_diff>